<commit_message>
added psuedocode and some minor fix
</commit_message>
<xml_diff>
--- a/A4_dk24338_rrt494.docx
+++ b/A4_dk24338_rrt494.docx
@@ -260,7 +260,7 @@
                     </pic:cNvPicPr>
                   </pic:nvPicPr>
                   <pic:blipFill>
-                    <a:blip r:embed="rId4">
+                    <a:blip r:embed="rId5">
                       <a:extLst>
                         <a:ext uri="{28A0092B-C50C-407E-A947-70E740481C1C}">
                           <a14:useLocalDpi xmlns:a14="http://schemas.microsoft.com/office/drawing/2010/main" val="0"/>
@@ -370,7 +370,7 @@
                     </pic:cNvPicPr>
                   </pic:nvPicPr>
                   <pic:blipFill>
-                    <a:blip r:embed="rId5">
+                    <a:blip r:embed="rId6">
                       <a:extLst>
                         <a:ext uri="{28A0092B-C50C-407E-A947-70E740481C1C}">
                           <a14:useLocalDpi xmlns:a14="http://schemas.microsoft.com/office/drawing/2010/main" val="0"/>
@@ -587,21 +587,7 @@
                                 <w:rFonts w:ascii="Arial" w:hAnsi="Arial" w:cs="Arial"/>
                                 <w:szCs w:val="20"/>
                               </w:rPr>
-                              <w:t xml:space="preserve">: </w:t>
-                            </w:r>
-                            <w:r>
-                              <w:rPr>
-                                <w:rFonts w:ascii="Arial" w:hAnsi="Arial" w:cs="Arial"/>
-                                <w:szCs w:val="20"/>
-                              </w:rPr>
-                              <w:t>String</w:t>
-                            </w:r>
-                            <w:r>
-                              <w:rPr>
-                                <w:rFonts w:ascii="Arial" w:hAnsi="Arial" w:cs="Arial"/>
-                                <w:szCs w:val="20"/>
-                              </w:rPr>
-                              <w:t xml:space="preserve">, </w:t>
+                              <w:t xml:space="preserve">: String, </w:t>
                             </w:r>
                             <w:proofErr w:type="spellStart"/>
                             <w:r>
@@ -617,28 +603,7 @@
                                 <w:rFonts w:ascii="Arial" w:hAnsi="Arial" w:cs="Arial"/>
                                 <w:szCs w:val="20"/>
                               </w:rPr>
-                              <w:t xml:space="preserve">: </w:t>
-                            </w:r>
-                            <w:r>
-                              <w:rPr>
-                                <w:rFonts w:ascii="Arial" w:hAnsi="Arial" w:cs="Arial"/>
-                                <w:szCs w:val="20"/>
-                              </w:rPr>
-                              <w:t>String</w:t>
-                            </w:r>
-                            <w:r>
-                              <w:rPr>
-                                <w:rFonts w:ascii="Arial" w:hAnsi="Arial" w:cs="Arial"/>
-                                <w:szCs w:val="20"/>
-                              </w:rPr>
-                              <w:t xml:space="preserve">): </w:t>
-                            </w:r>
-                            <w:r>
-                              <w:rPr>
-                                <w:rFonts w:ascii="Arial" w:hAnsi="Arial" w:cs="Arial"/>
-                                <w:szCs w:val="20"/>
-                              </w:rPr>
-                              <w:t>List&lt;String&gt;</w:t>
+                              <w:t>: String): List&lt;String&gt;</w:t>
                             </w:r>
                           </w:p>
                           <w:p>
@@ -720,21 +685,7 @@
                                 <w:rFonts w:ascii="Arial" w:hAnsi="Arial" w:cs="Arial"/>
                                 <w:szCs w:val="20"/>
                               </w:rPr>
-                              <w:t xml:space="preserve">: </w:t>
-                            </w:r>
-                            <w:r>
-                              <w:rPr>
-                                <w:rFonts w:ascii="Arial" w:hAnsi="Arial" w:cs="Arial"/>
-                                <w:szCs w:val="20"/>
-                              </w:rPr>
-                              <w:t>List&lt;String&gt;</w:t>
-                            </w:r>
-                            <w:r>
-                              <w:rPr>
-                                <w:rFonts w:ascii="Arial" w:hAnsi="Arial" w:cs="Arial"/>
-                                <w:szCs w:val="20"/>
-                              </w:rPr>
-                              <w:t xml:space="preserve">): </w:t>
+                              <w:t xml:space="preserve">: List&lt;String&gt;): </w:t>
                             </w:r>
                             <w:proofErr w:type="spellStart"/>
                             <w:r>
@@ -998,13 +949,12 @@
     <w:p>
       <w:pPr>
         <w:rPr>
-          <w:rFonts w:ascii="Times New Roman" w:hAnsi="Times New Roman" w:cs="Times New Roman" w:hint="eastAsia"/>
-          <w:b/>
-          <w:sz w:val="24"/>
-          <w:szCs w:val="24"/>
-        </w:rPr>
-      </w:pPr>
-      <w:bookmarkStart w:id="0" w:name="_GoBack"/>
+          <w:rFonts w:ascii="Times New Roman" w:hAnsi="Times New Roman" w:cs="Times New Roman"/>
+          <w:b/>
+          <w:sz w:val="24"/>
+          <w:szCs w:val="24"/>
+        </w:rPr>
+      </w:pPr>
       <w:r>
         <w:rPr>
           <w:rFonts w:ascii="Times New Roman" w:hAnsi="Times New Roman" w:cs="Times New Roman" w:hint="eastAsia"/>
@@ -1075,7 +1025,6 @@
           </mc:Fallback>
         </mc:AlternateContent>
       </w:r>
-      <w:bookmarkEnd w:id="0"/>
       <w:r>
         <w:rPr>
           <w:rFonts w:ascii="Times New Roman" w:hAnsi="Times New Roman" w:cs="Times New Roman" w:hint="eastAsia"/>
@@ -1565,21 +1514,7 @@
                                 <w:rFonts w:ascii="Arial" w:hAnsi="Arial" w:cs="Arial"/>
                                 <w:szCs w:val="20"/>
                               </w:rPr>
-                              <w:t xml:space="preserve"> </w:t>
-                            </w:r>
-                            <w:r>
-                              <w:rPr>
-                                <w:rFonts w:ascii="Arial" w:hAnsi="Arial" w:cs="Arial"/>
-                                <w:szCs w:val="20"/>
-                              </w:rPr>
-                              <w:t>String</w:t>
-                            </w:r>
-                            <w:r>
-                              <w:rPr>
-                                <w:rFonts w:ascii="Arial" w:hAnsi="Arial" w:cs="Arial"/>
-                                <w:szCs w:val="20"/>
-                              </w:rPr>
-                              <w:t>, word2</w:t>
+                              <w:t xml:space="preserve"> String, word2</w:t>
                             </w:r>
                             <w:r>
                               <w:rPr>
@@ -1593,21 +1528,7 @@
                                 <w:rFonts w:ascii="Arial" w:hAnsi="Arial" w:cs="Arial"/>
                                 <w:szCs w:val="20"/>
                               </w:rPr>
-                              <w:t xml:space="preserve"> </w:t>
-                            </w:r>
-                            <w:r>
-                              <w:rPr>
-                                <w:rFonts w:ascii="Arial" w:hAnsi="Arial" w:cs="Arial"/>
-                                <w:szCs w:val="20"/>
-                              </w:rPr>
-                              <w:t>String</w:t>
-                            </w:r>
-                            <w:r>
-                              <w:rPr>
-                                <w:rFonts w:ascii="Arial" w:hAnsi="Arial" w:cs="Arial"/>
-                                <w:szCs w:val="20"/>
-                              </w:rPr>
-                              <w:t>)</w:t>
+                              <w:t xml:space="preserve"> String)</w:t>
                             </w:r>
                             <w:r>
                               <w:rPr>
@@ -1817,7 +1738,7 @@
                             <w:pPr>
                               <w:spacing w:after="0"/>
                               <w:rPr>
-                                <w:rFonts w:ascii="Arial" w:hAnsi="Arial" w:cs="Arial" w:hint="eastAsia"/>
+                                <w:rFonts w:ascii="Arial" w:hAnsi="Arial" w:cs="Arial"/>
                                 <w:szCs w:val="20"/>
                               </w:rPr>
                             </w:pPr>
@@ -2417,7 +2338,7 @@
                     </pic:cNvPicPr>
                   </pic:nvPicPr>
                   <pic:blipFill>
-                    <a:blip r:embed="rId6">
+                    <a:blip r:embed="rId7">
                       <a:extLst>
                         <a:ext uri="{28A0092B-C50C-407E-A947-70E740481C1C}">
                           <a14:useLocalDpi xmlns:a14="http://schemas.microsoft.com/office/drawing/2010/main" val="0"/>
@@ -2448,6 +2369,384 @@
           </wp:inline>
         </w:drawing>
       </w:r>
+      <w:r>
+        <w:rPr>
+          <w:rFonts w:ascii="Times New Roman" w:hAnsi="Times New Roman" w:cs="Times New Roman"/>
+          <w:b/>
+          <w:sz w:val="24"/>
+          <w:szCs w:val="24"/>
+        </w:rPr>
+        <w:br w:type="page"/>
+      </w:r>
+    </w:p>
+    <w:p>
+      <w:pPr>
+        <w:rPr>
+          <w:rFonts w:ascii="Times New Roman" w:hAnsi="Times New Roman" w:cs="Times New Roman"/>
+          <w:b/>
+          <w:sz w:val="24"/>
+          <w:szCs w:val="24"/>
+        </w:rPr>
+      </w:pPr>
+      <w:r>
+        <w:rPr>
+          <w:rFonts w:ascii="Times New Roman" w:hAnsi="Times New Roman" w:cs="Times New Roman"/>
+          <w:b/>
+          <w:sz w:val="24"/>
+          <w:szCs w:val="24"/>
+        </w:rPr>
+        <w:lastRenderedPageBreak/>
+        <w:t>Functional Block Diagram</w:t>
+      </w:r>
+    </w:p>
+    <w:p>
+      <w:pPr>
+        <w:rPr>
+          <w:rFonts w:ascii="Times New Roman" w:hAnsi="Times New Roman" w:cs="Times New Roman"/>
+          <w:b/>
+          <w:sz w:val="24"/>
+          <w:szCs w:val="24"/>
+        </w:rPr>
+      </w:pPr>
+      <w:r>
+        <w:rPr>
+          <w:rFonts w:ascii="Times New Roman" w:hAnsi="Times New Roman" w:cs="Times New Roman"/>
+          <w:b/>
+          <w:noProof/>
+          <w:sz w:val="24"/>
+          <w:szCs w:val="24"/>
+        </w:rPr>
+        <w:drawing>
+          <wp:inline distT="0" distB="0" distL="0" distR="0">
+            <wp:extent cx="5943600" cy="4020185"/>
+            <wp:effectExtent l="0" t="0" r="0" b="0"/>
+            <wp:docPr id="3" name="Picture 3"/>
+            <wp:cNvGraphicFramePr>
+              <a:graphicFrameLocks xmlns:a="http://schemas.openxmlformats.org/drawingml/2006/main" noChangeAspect="1"/>
+            </wp:cNvGraphicFramePr>
+            <a:graphic xmlns:a="http://schemas.openxmlformats.org/drawingml/2006/main">
+              <a:graphicData uri="http://schemas.openxmlformats.org/drawingml/2006/picture">
+                <pic:pic xmlns:pic="http://schemas.openxmlformats.org/drawingml/2006/picture">
+                  <pic:nvPicPr>
+                    <pic:cNvPr id="0" name="Picture 1"/>
+                    <pic:cNvPicPr>
+                      <a:picLocks noChangeAspect="1" noChangeArrowheads="1"/>
+                    </pic:cNvPicPr>
+                  </pic:nvPicPr>
+                  <pic:blipFill>
+                    <a:blip r:embed="rId8">
+                      <a:extLst>
+                        <a:ext uri="{28A0092B-C50C-407E-A947-70E740481C1C}">
+                          <a14:useLocalDpi xmlns:a14="http://schemas.microsoft.com/office/drawing/2010/main" val="0"/>
+                        </a:ext>
+                      </a:extLst>
+                    </a:blip>
+                    <a:srcRect/>
+                    <a:stretch>
+                      <a:fillRect/>
+                    </a:stretch>
+                  </pic:blipFill>
+                  <pic:spPr bwMode="auto">
+                    <a:xfrm>
+                      <a:off x="0" y="0"/>
+                      <a:ext cx="5943600" cy="4020185"/>
+                    </a:xfrm>
+                    <a:prstGeom prst="rect">
+                      <a:avLst/>
+                    </a:prstGeom>
+                    <a:noFill/>
+                    <a:ln>
+                      <a:noFill/>
+                    </a:ln>
+                  </pic:spPr>
+                </pic:pic>
+              </a:graphicData>
+            </a:graphic>
+          </wp:inline>
+        </w:drawing>
+      </w:r>
+    </w:p>
+    <w:p>
+      <w:pPr>
+        <w:rPr>
+          <w:rFonts w:ascii="Times New Roman" w:hAnsi="Times New Roman" w:cs="Times New Roman"/>
+          <w:b/>
+          <w:sz w:val="24"/>
+          <w:szCs w:val="24"/>
+        </w:rPr>
+      </w:pPr>
+      <w:r>
+        <w:rPr>
+          <w:rFonts w:ascii="Times New Roman" w:hAnsi="Times New Roman" w:cs="Times New Roman"/>
+          <w:b/>
+          <w:sz w:val="24"/>
+          <w:szCs w:val="24"/>
+        </w:rPr>
+        <w:t>Pseudo Code</w:t>
+      </w:r>
+    </w:p>
+    <w:p>
+      <w:pPr>
+        <w:rPr>
+          <w:rFonts w:ascii="Times New Roman" w:hAnsi="Times New Roman" w:cs="Times New Roman"/>
+          <w:b/>
+          <w:sz w:val="24"/>
+          <w:szCs w:val="24"/>
+        </w:rPr>
+      </w:pPr>
+      <w:proofErr w:type="spellStart"/>
+      <w:r>
+        <w:rPr>
+          <w:rFonts w:ascii="Times New Roman" w:hAnsi="Times New Roman" w:cs="Times New Roman" w:hint="eastAsia"/>
+          <w:b/>
+          <w:sz w:val="24"/>
+          <w:szCs w:val="24"/>
+        </w:rPr>
+        <w:t>C</w:t>
+      </w:r>
+      <w:r>
+        <w:rPr>
+          <w:rFonts w:ascii="Times New Roman" w:hAnsi="Times New Roman" w:cs="Times New Roman"/>
+          <w:b/>
+          <w:sz w:val="24"/>
+          <w:szCs w:val="24"/>
+        </w:rPr>
+        <w:t>omputeLadder</w:t>
+      </w:r>
+      <w:proofErr w:type="spellEnd"/>
+    </w:p>
+    <w:p>
+      <w:pPr>
+        <w:pStyle w:val="ListParagraph"/>
+        <w:numPr>
+          <w:ilvl w:val="0"/>
+          <w:numId w:val="1"/>
+        </w:numPr>
+        <w:ind w:leftChars="0"/>
+        <w:rPr>
+          <w:rFonts w:ascii="Times New Roman" w:hAnsi="Times New Roman" w:cs="Times New Roman"/>
+          <w:sz w:val="24"/>
+          <w:szCs w:val="24"/>
+        </w:rPr>
+      </w:pPr>
+      <w:r>
+        <w:rPr>
+          <w:rFonts w:ascii="Times New Roman" w:hAnsi="Times New Roman" w:cs="Times New Roman" w:hint="eastAsia"/>
+          <w:sz w:val="24"/>
+          <w:szCs w:val="24"/>
+        </w:rPr>
+        <w:t xml:space="preserve">Check </w:t>
+      </w:r>
+      <w:proofErr w:type="spellStart"/>
+      <w:r>
+        <w:rPr>
+          <w:rFonts w:ascii="Times New Roman" w:hAnsi="Times New Roman" w:cs="Times New Roman"/>
+          <w:sz w:val="24"/>
+          <w:szCs w:val="24"/>
+        </w:rPr>
+        <w:t>check</w:t>
+      </w:r>
+      <w:proofErr w:type="spellEnd"/>
+      <w:r>
+        <w:rPr>
+          <w:rFonts w:ascii="Times New Roman" w:hAnsi="Times New Roman" w:cs="Times New Roman"/>
+          <w:sz w:val="24"/>
+          <w:szCs w:val="24"/>
+        </w:rPr>
+        <w:t xml:space="preserve"> if two input words are valid. Throw exception if one or more are invalid.</w:t>
+      </w:r>
+    </w:p>
+    <w:p>
+      <w:pPr>
+        <w:pStyle w:val="ListParagraph"/>
+        <w:numPr>
+          <w:ilvl w:val="0"/>
+          <w:numId w:val="1"/>
+        </w:numPr>
+        <w:ind w:leftChars="0"/>
+        <w:rPr>
+          <w:rFonts w:ascii="Times New Roman" w:hAnsi="Times New Roman" w:cs="Times New Roman"/>
+          <w:sz w:val="24"/>
+          <w:szCs w:val="24"/>
+        </w:rPr>
+      </w:pPr>
+      <w:r>
+        <w:rPr>
+          <w:rFonts w:ascii="Times New Roman" w:hAnsi="Times New Roman" w:cs="Times New Roman"/>
+          <w:sz w:val="24"/>
+          <w:szCs w:val="24"/>
+        </w:rPr>
+        <w:t>Check if two input words are same. Return List with of two words if they are same.</w:t>
+      </w:r>
+    </w:p>
+    <w:p>
+      <w:pPr>
+        <w:pStyle w:val="ListParagraph"/>
+        <w:numPr>
+          <w:ilvl w:val="0"/>
+          <w:numId w:val="1"/>
+        </w:numPr>
+        <w:ind w:leftChars="0"/>
+        <w:rPr>
+          <w:rFonts w:ascii="Times New Roman" w:hAnsi="Times New Roman" w:cs="Times New Roman"/>
+          <w:sz w:val="24"/>
+          <w:szCs w:val="24"/>
+        </w:rPr>
+      </w:pPr>
+      <w:r>
+        <w:rPr>
+          <w:rFonts w:ascii="Times New Roman" w:hAnsi="Times New Roman" w:cs="Times New Roman"/>
+          <w:sz w:val="24"/>
+          <w:szCs w:val="24"/>
+        </w:rPr>
+        <w:t>Make ladder</w:t>
+      </w:r>
+    </w:p>
+    <w:p>
+      <w:pPr>
+        <w:pStyle w:val="ListParagraph"/>
+        <w:numPr>
+          <w:ilvl w:val="1"/>
+          <w:numId w:val="1"/>
+        </w:numPr>
+        <w:ind w:leftChars="0"/>
+        <w:rPr>
+          <w:rFonts w:ascii="Times New Roman" w:hAnsi="Times New Roman" w:cs="Times New Roman"/>
+          <w:sz w:val="24"/>
+          <w:szCs w:val="24"/>
+        </w:rPr>
+      </w:pPr>
+      <w:r>
+        <w:rPr>
+          <w:rFonts w:ascii="Times New Roman" w:hAnsi="Times New Roman" w:cs="Times New Roman"/>
+          <w:sz w:val="24"/>
+          <w:szCs w:val="24"/>
+        </w:rPr>
+        <w:t>Check if two words are different by only one letter. Return list if they are.</w:t>
+      </w:r>
+    </w:p>
+    <w:p>
+      <w:pPr>
+        <w:pStyle w:val="ListParagraph"/>
+        <w:numPr>
+          <w:ilvl w:val="1"/>
+          <w:numId w:val="1"/>
+        </w:numPr>
+        <w:ind w:leftChars="0"/>
+        <w:rPr>
+          <w:rFonts w:ascii="Times New Roman" w:hAnsi="Times New Roman" w:cs="Times New Roman"/>
+          <w:sz w:val="24"/>
+          <w:szCs w:val="24"/>
+        </w:rPr>
+      </w:pPr>
+      <w:r>
+        <w:rPr>
+          <w:rFonts w:ascii="Times New Roman" w:hAnsi="Times New Roman" w:cs="Times New Roman"/>
+          <w:sz w:val="24"/>
+          <w:szCs w:val="24"/>
+        </w:rPr>
+        <w:t>Get list of words from dictionary that differ by one letter compared to current word.</w:t>
+      </w:r>
+    </w:p>
+    <w:p>
+      <w:pPr>
+        <w:pStyle w:val="ListParagraph"/>
+        <w:numPr>
+          <w:ilvl w:val="1"/>
+          <w:numId w:val="1"/>
+        </w:numPr>
+        <w:ind w:leftChars="0"/>
+        <w:rPr>
+          <w:rFonts w:ascii="Times New Roman" w:hAnsi="Times New Roman" w:cs="Times New Roman"/>
+          <w:sz w:val="24"/>
+          <w:szCs w:val="24"/>
+        </w:rPr>
+      </w:pPr>
+      <w:r>
+        <w:rPr>
+          <w:rFonts w:ascii="Times New Roman" w:hAnsi="Times New Roman" w:cs="Times New Roman"/>
+          <w:sz w:val="24"/>
+          <w:szCs w:val="24"/>
+        </w:rPr>
+        <w:t>Get list containing word ladder by recursively starting from ‘A’ with one of word and end word.</w:t>
+      </w:r>
+    </w:p>
+    <w:p>
+      <w:pPr>
+        <w:pStyle w:val="ListParagraph"/>
+        <w:numPr>
+          <w:ilvl w:val="2"/>
+          <w:numId w:val="1"/>
+        </w:numPr>
+        <w:ind w:leftChars="0"/>
+        <w:rPr>
+          <w:rFonts w:ascii="Times New Roman" w:hAnsi="Times New Roman" w:cs="Times New Roman"/>
+          <w:sz w:val="24"/>
+          <w:szCs w:val="24"/>
+        </w:rPr>
+      </w:pPr>
+      <w:r>
+        <w:rPr>
+          <w:rFonts w:ascii="Times New Roman" w:hAnsi="Times New Roman" w:cs="Times New Roman"/>
+          <w:sz w:val="24"/>
+          <w:szCs w:val="24"/>
+        </w:rPr>
+        <w:t>If word ladder does not contain end path, word ladder is not found, so try next adjacent word.</w:t>
+      </w:r>
+    </w:p>
+    <w:p>
+      <w:pPr>
+        <w:pStyle w:val="ListParagraph"/>
+        <w:numPr>
+          <w:ilvl w:val="2"/>
+          <w:numId w:val="1"/>
+        </w:numPr>
+        <w:ind w:leftChars="0"/>
+        <w:rPr>
+          <w:rFonts w:ascii="Times New Roman" w:hAnsi="Times New Roman" w:cs="Times New Roman"/>
+          <w:sz w:val="24"/>
+          <w:szCs w:val="24"/>
+        </w:rPr>
+      </w:pPr>
+      <w:r>
+        <w:rPr>
+          <w:rFonts w:ascii="Times New Roman" w:hAnsi="Times New Roman" w:cs="Times New Roman"/>
+          <w:sz w:val="24"/>
+          <w:szCs w:val="24"/>
+        </w:rPr>
+        <w:t>If word ladder contain end path, return the list.</w:t>
+      </w:r>
+    </w:p>
+    <w:p>
+      <w:pPr>
+        <w:pStyle w:val="ListParagraph"/>
+        <w:numPr>
+          <w:ilvl w:val="0"/>
+          <w:numId w:val="1"/>
+        </w:numPr>
+        <w:ind w:leftChars="0"/>
+        <w:rPr>
+          <w:rFonts w:ascii="Times New Roman" w:hAnsi="Times New Roman" w:cs="Times New Roman"/>
+          <w:sz w:val="24"/>
+          <w:szCs w:val="24"/>
+        </w:rPr>
+      </w:pPr>
+      <w:r>
+        <w:rPr>
+          <w:rFonts w:ascii="Times New Roman" w:hAnsi="Times New Roman" w:cs="Times New Roman" w:hint="eastAsia"/>
+          <w:sz w:val="24"/>
+          <w:szCs w:val="24"/>
+        </w:rPr>
+        <w:t>C</w:t>
+      </w:r>
+      <w:r>
+        <w:rPr>
+          <w:rFonts w:ascii="Times New Roman" w:hAnsi="Times New Roman" w:cs="Times New Roman"/>
+          <w:sz w:val="24"/>
+          <w:szCs w:val="24"/>
+        </w:rPr>
+        <w:t>heck if ladder is valid. (If there was path). Out accordingly and return list.</w:t>
+      </w:r>
     </w:p>
     <w:p>
       <w:pPr>
@@ -2457,19 +2756,16 @@
         <w:autoSpaceDN/>
         <w:rPr>
           <w:rFonts w:ascii="Times New Roman" w:hAnsi="Times New Roman" w:cs="Times New Roman"/>
-          <w:b/>
-          <w:sz w:val="24"/>
-          <w:szCs w:val="24"/>
-        </w:rPr>
-      </w:pPr>
-      <w:r>
-        <w:rPr>
-          <w:rFonts w:ascii="Times New Roman" w:hAnsi="Times New Roman" w:cs="Times New Roman"/>
-          <w:b/>
-          <w:sz w:val="24"/>
-          <w:szCs w:val="24"/>
-        </w:rPr>
-        <w:lastRenderedPageBreak/>
+          <w:sz w:val="24"/>
+          <w:szCs w:val="24"/>
+        </w:rPr>
+      </w:pPr>
+      <w:r>
+        <w:rPr>
+          <w:rFonts w:ascii="Times New Roman" w:hAnsi="Times New Roman" w:cs="Times New Roman"/>
+          <w:sz w:val="24"/>
+          <w:szCs w:val="24"/>
+        </w:rPr>
         <w:br w:type="page"/>
       </w:r>
     </w:p>
@@ -2482,6 +2778,8 @@
           <w:szCs w:val="24"/>
         </w:rPr>
       </w:pPr>
+      <w:bookmarkStart w:id="0" w:name="_GoBack"/>
+      <w:bookmarkEnd w:id="0"/>
       <w:r>
         <w:rPr>
           <w:rFonts w:ascii="Times New Roman" w:hAnsi="Times New Roman" w:cs="Times New Roman"/>
@@ -2490,44 +2788,6 @@
           <w:szCs w:val="24"/>
         </w:rPr>
         <w:lastRenderedPageBreak/>
-        <w:t>Functional Block Diagram</w:t>
-      </w:r>
-    </w:p>
-    <w:p>
-      <w:pPr>
-        <w:rPr>
-          <w:rFonts w:ascii="Times New Roman" w:hAnsi="Times New Roman" w:cs="Times New Roman"/>
-          <w:b/>
-          <w:sz w:val="24"/>
-          <w:szCs w:val="24"/>
-        </w:rPr>
-      </w:pPr>
-      <w:r>
-        <w:rPr>
-          <w:rFonts w:ascii="Times New Roman" w:hAnsi="Times New Roman" w:cs="Times New Roman"/>
-          <w:b/>
-          <w:sz w:val="24"/>
-          <w:szCs w:val="24"/>
-        </w:rPr>
-        <w:t>Pseudo Code</w:t>
-      </w:r>
-    </w:p>
-    <w:p>
-      <w:pPr>
-        <w:rPr>
-          <w:rFonts w:ascii="Times New Roman" w:hAnsi="Times New Roman" w:cs="Times New Roman"/>
-          <w:b/>
-          <w:sz w:val="24"/>
-          <w:szCs w:val="24"/>
-        </w:rPr>
-      </w:pPr>
-      <w:r>
-        <w:rPr>
-          <w:rFonts w:ascii="Times New Roman" w:hAnsi="Times New Roman" w:cs="Times New Roman"/>
-          <w:b/>
-          <w:sz w:val="24"/>
-          <w:szCs w:val="24"/>
-        </w:rPr>
         <w:t>A paragraph describing the rationale behind your design. This would include</w:t>
       </w:r>
       <w:proofErr w:type="gramStart"/>
@@ -2650,6 +2910,103 @@
     </w:sectPr>
   </w:body>
 </w:document>
+</file>
+
+<file path=word/numbering.xml><?xml version="1.0" encoding="utf-8"?>
+<w:numbering xmlns:wpc="http://schemas.microsoft.com/office/word/2010/wordprocessingCanvas" xmlns:mc="http://schemas.openxmlformats.org/markup-compatibility/2006" xmlns:o="urn:schemas-microsoft-com:office:office" xmlns:r="http://schemas.openxmlformats.org/officeDocument/2006/relationships" xmlns:m="http://schemas.openxmlformats.org/officeDocument/2006/math" xmlns:v="urn:schemas-microsoft-com:vml" xmlns:wp14="http://schemas.microsoft.com/office/word/2010/wordprocessingDrawing" xmlns:wp="http://schemas.openxmlformats.org/drawingml/2006/wordprocessingDrawing" xmlns:w10="urn:schemas-microsoft-com:office:word" xmlns:w="http://schemas.openxmlformats.org/wordprocessingml/2006/main" xmlns:w14="http://schemas.microsoft.com/office/word/2010/wordml" xmlns:w15="http://schemas.microsoft.com/office/word/2012/wordml" xmlns:wpg="http://schemas.microsoft.com/office/word/2010/wordprocessingGroup" xmlns:wpi="http://schemas.microsoft.com/office/word/2010/wordprocessingInk" xmlns:wne="http://schemas.microsoft.com/office/word/2006/wordml" xmlns:wps="http://schemas.microsoft.com/office/word/2010/wordprocessingShape" mc:Ignorable="w14 w15 wp14">
+  <w:abstractNum w:abstractNumId="0">
+    <w:nsid w:val="7E085110"/>
+    <w:multiLevelType w:val="hybridMultilevel"/>
+    <w:tmpl w:val="09403CF0"/>
+    <w:lvl w:ilvl="0" w:tplc="77626A94">
+      <w:start w:val="1"/>
+      <w:numFmt w:val="decimal"/>
+      <w:lvlText w:val="%1."/>
+      <w:lvlJc w:val="left"/>
+      <w:pPr>
+        <w:ind w:left="760" w:hanging="360"/>
+      </w:pPr>
+      <w:rPr>
+        <w:rFonts w:hint="default"/>
+      </w:rPr>
+    </w:lvl>
+    <w:lvl w:ilvl="1" w:tplc="04090019">
+      <w:start w:val="1"/>
+      <w:numFmt w:val="upperLetter"/>
+      <w:lvlText w:val="%2."/>
+      <w:lvlJc w:val="left"/>
+      <w:pPr>
+        <w:ind w:left="1200" w:hanging="400"/>
+      </w:pPr>
+    </w:lvl>
+    <w:lvl w:ilvl="2" w:tplc="0409001B">
+      <w:start w:val="1"/>
+      <w:numFmt w:val="lowerRoman"/>
+      <w:lvlText w:val="%3."/>
+      <w:lvlJc w:val="right"/>
+      <w:pPr>
+        <w:ind w:left="1600" w:hanging="400"/>
+      </w:pPr>
+    </w:lvl>
+    <w:lvl w:ilvl="3" w:tplc="0409000F" w:tentative="1">
+      <w:start w:val="1"/>
+      <w:numFmt w:val="decimal"/>
+      <w:lvlText w:val="%4."/>
+      <w:lvlJc w:val="left"/>
+      <w:pPr>
+        <w:ind w:left="2000" w:hanging="400"/>
+      </w:pPr>
+    </w:lvl>
+    <w:lvl w:ilvl="4" w:tplc="04090019" w:tentative="1">
+      <w:start w:val="1"/>
+      <w:numFmt w:val="upperLetter"/>
+      <w:lvlText w:val="%5."/>
+      <w:lvlJc w:val="left"/>
+      <w:pPr>
+        <w:ind w:left="2400" w:hanging="400"/>
+      </w:pPr>
+    </w:lvl>
+    <w:lvl w:ilvl="5" w:tplc="0409001B" w:tentative="1">
+      <w:start w:val="1"/>
+      <w:numFmt w:val="lowerRoman"/>
+      <w:lvlText w:val="%6."/>
+      <w:lvlJc w:val="right"/>
+      <w:pPr>
+        <w:ind w:left="2800" w:hanging="400"/>
+      </w:pPr>
+    </w:lvl>
+    <w:lvl w:ilvl="6" w:tplc="0409000F" w:tentative="1">
+      <w:start w:val="1"/>
+      <w:numFmt w:val="decimal"/>
+      <w:lvlText w:val="%7."/>
+      <w:lvlJc w:val="left"/>
+      <w:pPr>
+        <w:ind w:left="3200" w:hanging="400"/>
+      </w:pPr>
+    </w:lvl>
+    <w:lvl w:ilvl="7" w:tplc="04090019" w:tentative="1">
+      <w:start w:val="1"/>
+      <w:numFmt w:val="upperLetter"/>
+      <w:lvlText w:val="%8."/>
+      <w:lvlJc w:val="left"/>
+      <w:pPr>
+        <w:ind w:left="3600" w:hanging="400"/>
+      </w:pPr>
+    </w:lvl>
+    <w:lvl w:ilvl="8" w:tplc="0409001B" w:tentative="1">
+      <w:start w:val="1"/>
+      <w:numFmt w:val="lowerRoman"/>
+      <w:lvlText w:val="%9."/>
+      <w:lvlJc w:val="right"/>
+      <w:pPr>
+        <w:ind w:left="4000" w:hanging="400"/>
+      </w:pPr>
+    </w:lvl>
+  </w:abstractNum>
+  <w:num w:numId="1">
+    <w:abstractNumId w:val="0"/>
+  </w:num>
+</w:numbering>
 </file>
 
 <file path=word/styles.xml><?xml version="1.0" encoding="utf-8"?>
@@ -3080,6 +3437,16 @@
     <w:semiHidden/>
     <w:unhideWhenUsed/>
   </w:style>
+  <w:style w:type="paragraph" w:styleId="ListParagraph">
+    <w:name w:val="List Paragraph"/>
+    <w:basedOn w:val="Normal"/>
+    <w:uiPriority w:val="34"/>
+    <w:qFormat/>
+    <w:rsid w:val="007C5CE2"/>
+    <w:pPr>
+      <w:ind w:leftChars="400" w:left="800"/>
+    </w:pPr>
+  </w:style>
 </w:styles>
 </file>
 

</xml_diff>